<commit_message>
Adición de recursos a PSP05 + FCT + DI
</commit_message>
<xml_diff>
--- a/Materias/Desarrollo de interfaces/Evaluacion 2/evaluacion.docx
+++ b/Materias/Desarrollo de interfaces/Evaluacion 2/evaluacion.docx
@@ -4,6 +4,9 @@
   <w:body>
     <w:p>
       <w:r>
+        <w:rPr>
+          <w:noProof/>
+        </w:rPr>
         <w:drawing>
           <wp:inline distT="0" distB="0" distL="0" distR="0" wp14:anchorId="41519687" wp14:editId="72088159">
             <wp:extent cx="2791215" cy="2391109"/>
@@ -20,7 +23,7 @@
                     <pic:cNvPicPr/>
                   </pic:nvPicPr>
                   <pic:blipFill>
-                    <a:blip r:embed="rId4"/>
+                    <a:blip r:embed="rId5"/>
                     <a:stretch>
                       <a:fillRect/>
                     </a:stretch>
@@ -41,6 +44,166 @@
         </w:drawing>
       </w:r>
     </w:p>
+    <w:p>
+      <w:pPr>
+        <w:pStyle w:val="Prrafodelista"/>
+        <w:numPr>
+          <w:ilvl w:val="0"/>
+          <w:numId w:val="1"/>
+        </w:numPr>
+      </w:pPr>
+      <w:r>
+        <w:t xml:space="preserve">50% 1ª </w:t>
+      </w:r>
+      <w:proofErr w:type="spellStart"/>
+      <w:r>
+        <w:t>ev</w:t>
+      </w:r>
+      <w:proofErr w:type="spellEnd"/>
+      <w:r>
+        <w:t xml:space="preserve"> + 50% 2ª </w:t>
+      </w:r>
+      <w:proofErr w:type="spellStart"/>
+      <w:r>
+        <w:t>ev</w:t>
+      </w:r>
+      <w:proofErr w:type="spellEnd"/>
+    </w:p>
+    <w:p>
+      <w:pPr>
+        <w:pStyle w:val="Prrafodelista"/>
+        <w:numPr>
+          <w:ilvl w:val="1"/>
+          <w:numId w:val="1"/>
+        </w:numPr>
+      </w:pPr>
+      <w:r>
+        <w:t xml:space="preserve">2ª </w:t>
+      </w:r>
+      <w:proofErr w:type="spellStart"/>
+      <w:r>
+        <w:t>ev</w:t>
+      </w:r>
+      <w:proofErr w:type="spellEnd"/>
+      <w:r>
+        <w:t>: 40% actividades</w:t>
+      </w:r>
+    </w:p>
+    <w:p>
+      <w:pPr>
+        <w:pStyle w:val="Prrafodelista"/>
+        <w:numPr>
+          <w:ilvl w:val="2"/>
+          <w:numId w:val="1"/>
+        </w:numPr>
+      </w:pPr>
+      <w:r>
+        <w:t>Tarea 3: 24%</w:t>
+      </w:r>
+      <w:r>
+        <w:t xml:space="preserve"> de la nota </w:t>
+      </w:r>
+      <w:r>
+        <w:t xml:space="preserve">de la 2ª </w:t>
+      </w:r>
+      <w:proofErr w:type="spellStart"/>
+      <w:r>
+        <w:t>evaluacion</w:t>
+      </w:r>
+      <w:proofErr w:type="spellEnd"/>
+    </w:p>
+    <w:p>
+      <w:pPr>
+        <w:pStyle w:val="Prrafodelista"/>
+        <w:numPr>
+          <w:ilvl w:val="2"/>
+          <w:numId w:val="1"/>
+        </w:numPr>
+      </w:pPr>
+      <w:commentRangeStart w:id="0"/>
+      <w:commentRangeStart w:id="1"/>
+      <w:r>
+        <w:t>Tarea 4 (primera entrega proyecto): 8%</w:t>
+      </w:r>
+      <w:r>
+        <w:t xml:space="preserve"> de</w:t>
+      </w:r>
+      <w:r>
+        <w:t xml:space="preserve"> la</w:t>
+      </w:r>
+      <w:r>
+        <w:t xml:space="preserve"> </w:t>
+      </w:r>
+      <w:r>
+        <w:t xml:space="preserve">nota de la </w:t>
+      </w:r>
+      <w:r>
+        <w:t xml:space="preserve">2ª </w:t>
+      </w:r>
+      <w:proofErr w:type="spellStart"/>
+      <w:r>
+        <w:t>evaluacion</w:t>
+      </w:r>
+      <w:proofErr w:type="spellEnd"/>
+    </w:p>
+    <w:p>
+      <w:pPr>
+        <w:pStyle w:val="Prrafodelista"/>
+        <w:numPr>
+          <w:ilvl w:val="2"/>
+          <w:numId w:val="1"/>
+        </w:numPr>
+      </w:pPr>
+      <w:r>
+        <w:t>Tarea 5 (segunda entrega proyecto): 8%</w:t>
+      </w:r>
+      <w:r>
+        <w:t xml:space="preserve"> de la </w:t>
+      </w:r>
+      <w:commentRangeEnd w:id="0"/>
+      <w:r>
+        <w:t xml:space="preserve">nota de la </w:t>
+      </w:r>
+      <w:r>
+        <w:t xml:space="preserve">2ª </w:t>
+      </w:r>
+      <w:proofErr w:type="spellStart"/>
+      <w:r>
+        <w:t>evaluacion</w:t>
+      </w:r>
+      <w:proofErr w:type="spellEnd"/>
+      <w:r>
+        <w:rPr>
+          <w:rStyle w:val="Refdecomentario"/>
+        </w:rPr>
+        <w:t xml:space="preserve"> </w:t>
+      </w:r>
+      <w:r>
+        <w:rPr>
+          <w:rStyle w:val="Refdecomentario"/>
+        </w:rPr>
+        <w:commentReference w:id="0"/>
+      </w:r>
+      <w:commentRangeEnd w:id="1"/>
+      <w:r>
+        <w:rPr>
+          <w:rStyle w:val="Refdecomentario"/>
+        </w:rPr>
+        <w:commentReference w:id="1"/>
+      </w:r>
+    </w:p>
+    <w:p>
+      <w:pPr>
+        <w:pStyle w:val="Prrafodelista"/>
+        <w:numPr>
+          <w:ilvl w:val="1"/>
+          <w:numId w:val="1"/>
+        </w:numPr>
+      </w:pPr>
+      <w:r>
+        <w:t>Proyecto final con entrevista: 60%</w:t>
+      </w:r>
+    </w:p>
     <w:sectPr>
       <w:pgSz w:w="11906" w:h="16838"/>
       <w:pgMar w:top="1417" w:right="1701" w:bottom="1417" w:left="1701" w:header="708" w:footer="708" w:gutter="0"/>
@@ -49,6 +212,193 @@
     </w:sectPr>
   </w:body>
 </w:document>
+</file>
+
+<file path=word/comments.xml><?xml version="1.0" encoding="utf-8"?>
+<w:comments xmlns:wpc="http://schemas.microsoft.com/office/word/2010/wordprocessingCanvas" xmlns:cx="http://schemas.microsoft.com/office/drawing/2014/chartex" xmlns:cx1="http://schemas.microsoft.com/office/drawing/2015/9/8/chartex" xmlns:cx2="http://schemas.microsoft.com/office/drawing/2015/10/21/chartex" xmlns:cx3="http://schemas.microsoft.com/office/drawing/2016/5/9/chartex" xmlns:cx4="http://schemas.microsoft.com/office/drawing/2016/5/10/chartex" xmlns:cx5="http://schemas.microsoft.com/office/drawing/2016/5/11/chartex" xmlns:cx6="http://schemas.microsoft.com/office/drawing/2016/5/12/chartex" xmlns:cx7="http://schemas.microsoft.com/office/drawing/2016/5/13/chartex" xmlns:cx8="http://schemas.microsoft.com/office/drawing/2016/5/14/chartex" xmlns:mc="http://schemas.openxmlformats.org/markup-compatibility/2006" xmlns:aink="http://schemas.microsoft.com/office/drawing/2016/ink" xmlns:am3d="http://schemas.microsoft.com/office/drawing/2017/model3d" xmlns:o="urn:schemas-microsoft-com:office:office" xmlns:oel="http://schemas.microsoft.com/office/2019/extlst" xmlns:r="http://schemas.openxmlformats.org/officeDocument/2006/relationships" xmlns:m="http://schemas.openxmlformats.org/officeDocument/2006/math" xmlns:v="urn:schemas-microsoft-com:vml" xmlns:wp14="http://schemas.microsoft.com/office/word/2010/wordprocessingDrawing" xmlns:wp="http://schemas.openxmlformats.org/drawingml/2006/wordprocessingDrawing" xmlns:w10="urn:schemas-microsoft-com:office:word" xmlns:w="http://schemas.openxmlformats.org/wordprocessingml/2006/main" xmlns:w14="http://schemas.microsoft.com/office/word/2010/wordml" xmlns:w15="http://schemas.microsoft.com/office/word/2012/wordml" xmlns:w16cex="http://schemas.microsoft.com/office/word/2018/wordml/cex" xmlns:w16cid="http://schemas.microsoft.com/office/word/2016/wordml/cid" xmlns:w16="http://schemas.microsoft.com/office/word/2018/wordml" xmlns:w16sdtdh="http://schemas.microsoft.com/office/word/2020/wordml/sdtdatahash" xmlns:w16se="http://schemas.microsoft.com/office/word/2015/wordml/symex" xmlns:wpg="http://schemas.microsoft.com/office/word/2010/wordprocessingGroup" xmlns:wpi="http://schemas.microsoft.com/office/word/2010/wordprocessingInk" xmlns:wne="http://schemas.microsoft.com/office/word/2006/wordml" xmlns:wps="http://schemas.microsoft.com/office/word/2010/wordprocessingShape" mc:Ignorable="w14 w15 w16se w16cid w16 w16cex w16sdtdh wp14">
+  <w:comment w:id="0" w:author="SAN PABLO RAPOSO, SANTIAGO FRANCISCO" w:date="2024-01-17T11:53:00Z" w:initials="SS">
+    <w:p>
+      <w:pPr>
+        <w:pStyle w:val="Textocomentario"/>
+      </w:pPr>
+      <w:r>
+        <w:rPr>
+          <w:rStyle w:val="Refdecomentario"/>
+        </w:rPr>
+        <w:annotationRef/>
+      </w:r>
+      <w:r>
+        <w:t>Las notas de las entregas parciales se sustituirán si en la siguiente entrega sacas más nota.</w:t>
+      </w:r>
+    </w:p>
+  </w:comment>
+  <w:comment w:id="1" w:author="SAN PABLO RAPOSO, SANTIAGO FRANCISCO" w:date="2024-01-17T11:54:00Z" w:initials="SS">
+    <w:p>
+      <w:pPr>
+        <w:pStyle w:val="Textocomentario"/>
+      </w:pPr>
+      <w:r>
+        <w:rPr>
+          <w:rStyle w:val="Refdecomentario"/>
+        </w:rPr>
+        <w:annotationRef/>
+      </w:r>
+      <w:r>
+        <w:t xml:space="preserve"> Por ejemplo, podrías sacar un 5 en la primera entrega parcial, un 7 en la segunda, y un 10 en la final. Tendrías un 10 en todo el proyecto, es decir, en las 3 notas del proyecto</w:t>
+      </w:r>
+    </w:p>
+  </w:comment>
+</w:comments>
+</file>
+
+<file path=word/commentsExtended.xml><?xml version="1.0" encoding="utf-8"?>
+<w15:commentsEx xmlns:wpc="http://schemas.microsoft.com/office/word/2010/wordprocessingCanvas" xmlns:cx="http://schemas.microsoft.com/office/drawing/2014/chartex" xmlns:cx1="http://schemas.microsoft.com/office/drawing/2015/9/8/chartex" xmlns:cx2="http://schemas.microsoft.com/office/drawing/2015/10/21/chartex" xmlns:cx3="http://schemas.microsoft.com/office/drawing/2016/5/9/chartex" xmlns:cx4="http://schemas.microsoft.com/office/drawing/2016/5/10/chartex" xmlns:cx5="http://schemas.microsoft.com/office/drawing/2016/5/11/chartex" xmlns:cx6="http://schemas.microsoft.com/office/drawing/2016/5/12/chartex" xmlns:cx7="http://schemas.microsoft.com/office/drawing/2016/5/13/chartex" xmlns:cx8="http://schemas.microsoft.com/office/drawing/2016/5/14/chartex" xmlns:mc="http://schemas.openxmlformats.org/markup-compatibility/2006" xmlns:aink="http://schemas.microsoft.com/office/drawing/2016/ink" xmlns:am3d="http://schemas.microsoft.com/office/drawing/2017/model3d" xmlns:o="urn:schemas-microsoft-com:office:office" xmlns:oel="http://schemas.microsoft.com/office/2019/extlst" xmlns:r="http://schemas.openxmlformats.org/officeDocument/2006/relationships" xmlns:m="http://schemas.openxmlformats.org/officeDocument/2006/math" xmlns:v="urn:schemas-microsoft-com:vml" xmlns:wp14="http://schemas.microsoft.com/office/word/2010/wordprocessingDrawing" xmlns:wp="http://schemas.openxmlformats.org/drawingml/2006/wordprocessingDrawing" xmlns:w10="urn:schemas-microsoft-com:office:word" xmlns:w="http://schemas.openxmlformats.org/wordprocessingml/2006/main" xmlns:w14="http://schemas.microsoft.com/office/word/2010/wordml" xmlns:w15="http://schemas.microsoft.com/office/word/2012/wordml" xmlns:w16cex="http://schemas.microsoft.com/office/word/2018/wordml/cex" xmlns:w16cid="http://schemas.microsoft.com/office/word/2016/wordml/cid" xmlns:w16="http://schemas.microsoft.com/office/word/2018/wordml" xmlns:w16sdtdh="http://schemas.microsoft.com/office/word/2020/wordml/sdtdatahash" xmlns:w16se="http://schemas.microsoft.com/office/word/2015/wordml/symex" xmlns:wpg="http://schemas.microsoft.com/office/word/2010/wordprocessingGroup" xmlns:wpi="http://schemas.microsoft.com/office/word/2010/wordprocessingInk" xmlns:wne="http://schemas.microsoft.com/office/word/2006/wordml" xmlns:wps="http://schemas.microsoft.com/office/word/2010/wordprocessingShape" mc:Ignorable="w14 w15 w16se w16cid w16 w16cex w16sdtdh wp14">
+  <w15:commentEx w15:paraId="62F74909" w15:done="0"/>
+  <w15:commentEx w15:paraId="27235F19" w15:paraIdParent="62F74909" w15:done="0"/>
+</w15:commentsEx>
+</file>
+
+<file path=word/commentsExtensible.xml><?xml version="1.0" encoding="utf-8"?>
+<w16cex:commentsExtensible xmlns:wpc="http://schemas.microsoft.com/office/word/2010/wordprocessingCanvas" xmlns:cx="http://schemas.microsoft.com/office/drawing/2014/chartex" xmlns:cx1="http://schemas.microsoft.com/office/drawing/2015/9/8/chartex" xmlns:cx2="http://schemas.microsoft.com/office/drawing/2015/10/21/chartex" xmlns:cx3="http://schemas.microsoft.com/office/drawing/2016/5/9/chartex" xmlns:cx4="http://schemas.microsoft.com/office/drawing/2016/5/10/chartex" xmlns:cx5="http://schemas.microsoft.com/office/drawing/2016/5/11/chartex" xmlns:cx6="http://schemas.microsoft.com/office/drawing/2016/5/12/chartex" xmlns:cx7="http://schemas.microsoft.com/office/drawing/2016/5/13/chartex" xmlns:cx8="http://schemas.microsoft.com/office/drawing/2016/5/14/chartex" xmlns:cr="http://schemas.microsoft.com/office/comments/2020/reactions" xmlns:mc="http://schemas.openxmlformats.org/markup-compatibility/2006" xmlns:aink="http://schemas.microsoft.com/office/drawing/2016/ink" xmlns:am3d="http://schemas.microsoft.com/office/drawing/2017/model3d" xmlns:o="urn:schemas-microsoft-com:office:office" xmlns:oel="http://schemas.microsoft.com/office/2019/extlst" xmlns:r="http://schemas.openxmlformats.org/officeDocument/2006/relationships" xmlns:m="http://schemas.openxmlformats.org/officeDocument/2006/math" xmlns:v="urn:schemas-microsoft-com:vml" xmlns:wp14="http://schemas.microsoft.com/office/word/2010/wordprocessingDrawing" xmlns:wp="http://schemas.openxmlformats.org/drawingml/2006/wordprocessingDrawing" xmlns:w10="urn:schemas-microsoft-com:office:word" xmlns:w="http://schemas.openxmlformats.org/wordprocessingml/2006/main" xmlns:w14="http://schemas.microsoft.com/office/word/2010/wordml" xmlns:w15="http://schemas.microsoft.com/office/word/2012/wordml" xmlns:w16cex="http://schemas.microsoft.com/office/word/2018/wordml/cex" xmlns:w16cid="http://schemas.microsoft.com/office/word/2016/wordml/cid" xmlns:w16="http://schemas.microsoft.com/office/word/2018/wordml" xmlns:w16sdtdh="http://schemas.microsoft.com/office/word/2020/wordml/sdtdatahash" xmlns:w16se="http://schemas.microsoft.com/office/word/2015/wordml/symex" xmlns:wpg="http://schemas.microsoft.com/office/word/2010/wordprocessingGroup" xmlns:wpi="http://schemas.microsoft.com/office/word/2010/wordprocessingInk" xmlns:wne="http://schemas.microsoft.com/office/word/2006/wordml" xmlns:wps="http://schemas.microsoft.com/office/word/2010/wordprocessingShape" mc:Ignorable="w14 w15 w16se w16cid w16 w16cex w16sdtdh cr wp14">
+  <w16cex:commentExtensible w16cex:durableId="4F17F4E6" w16cex:dateUtc="2024-01-17T10:53:00Z"/>
+  <w16cex:commentExtensible w16cex:durableId="707A5541" w16cex:dateUtc="2024-01-17T10:54:00Z"/>
+</w16cex:commentsExtensible>
+</file>
+
+<file path=word/commentsIds.xml><?xml version="1.0" encoding="utf-8"?>
+<w16cid:commentsIds xmlns:wpc="http://schemas.microsoft.com/office/word/2010/wordprocessingCanvas" xmlns:cx="http://schemas.microsoft.com/office/drawing/2014/chartex" xmlns:cx1="http://schemas.microsoft.com/office/drawing/2015/9/8/chartex" xmlns:cx2="http://schemas.microsoft.com/office/drawing/2015/10/21/chartex" xmlns:cx3="http://schemas.microsoft.com/office/drawing/2016/5/9/chartex" xmlns:cx4="http://schemas.microsoft.com/office/drawing/2016/5/10/chartex" xmlns:cx5="http://schemas.microsoft.com/office/drawing/2016/5/11/chartex" xmlns:cx6="http://schemas.microsoft.com/office/drawing/2016/5/12/chartex" xmlns:cx7="http://schemas.microsoft.com/office/drawing/2016/5/13/chartex" xmlns:cx8="http://schemas.microsoft.com/office/drawing/2016/5/14/chartex" xmlns:mc="http://schemas.openxmlformats.org/markup-compatibility/2006" xmlns:aink="http://schemas.microsoft.com/office/drawing/2016/ink" xmlns:am3d="http://schemas.microsoft.com/office/drawing/2017/model3d" xmlns:o="urn:schemas-microsoft-com:office:office" xmlns:oel="http://schemas.microsoft.com/office/2019/extlst" xmlns:r="http://schemas.openxmlformats.org/officeDocument/2006/relationships" xmlns:m="http://schemas.openxmlformats.org/officeDocument/2006/math" xmlns:v="urn:schemas-microsoft-com:vml" xmlns:wp14="http://schemas.microsoft.com/office/word/2010/wordprocessingDrawing" xmlns:wp="http://schemas.openxmlformats.org/drawingml/2006/wordprocessingDrawing" xmlns:w10="urn:schemas-microsoft-com:office:word" xmlns:w="http://schemas.openxmlformats.org/wordprocessingml/2006/main" xmlns:w14="http://schemas.microsoft.com/office/word/2010/wordml" xmlns:w15="http://schemas.microsoft.com/office/word/2012/wordml" xmlns:w16cex="http://schemas.microsoft.com/office/word/2018/wordml/cex" xmlns:w16cid="http://schemas.microsoft.com/office/word/2016/wordml/cid" xmlns:w16="http://schemas.microsoft.com/office/word/2018/wordml" xmlns:w16sdtdh="http://schemas.microsoft.com/office/word/2020/wordml/sdtdatahash" xmlns:w16se="http://schemas.microsoft.com/office/word/2015/wordml/symex" xmlns:wpg="http://schemas.microsoft.com/office/word/2010/wordprocessingGroup" xmlns:wpi="http://schemas.microsoft.com/office/word/2010/wordprocessingInk" xmlns:wne="http://schemas.microsoft.com/office/word/2006/wordml" xmlns:wps="http://schemas.microsoft.com/office/word/2010/wordprocessingShape" mc:Ignorable="w14 w15 w16se w16cid w16 w16cex w16sdtdh wp14">
+  <w16cid:commentId w16cid:paraId="62F74909" w16cid:durableId="4F17F4E6"/>
+  <w16cid:commentId w16cid:paraId="27235F19" w16cid:durableId="707A5541"/>
+</w16cid:commentsIds>
+</file>
+
+<file path=word/numbering.xml><?xml version="1.0" encoding="utf-8"?>
+<w:numbering xmlns:wpc="http://schemas.microsoft.com/office/word/2010/wordprocessingCanvas" xmlns:cx="http://schemas.microsoft.com/office/drawing/2014/chartex" xmlns:cx1="http://schemas.microsoft.com/office/drawing/2015/9/8/chartex" xmlns:cx2="http://schemas.microsoft.com/office/drawing/2015/10/21/chartex" xmlns:cx3="http://schemas.microsoft.com/office/drawing/2016/5/9/chartex" xmlns:cx4="http://schemas.microsoft.com/office/drawing/2016/5/10/chartex" xmlns:cx5="http://schemas.microsoft.com/office/drawing/2016/5/11/chartex" xmlns:cx6="http://schemas.microsoft.com/office/drawing/2016/5/12/chartex" xmlns:cx7="http://schemas.microsoft.com/office/drawing/2016/5/13/chartex" xmlns:cx8="http://schemas.microsoft.com/office/drawing/2016/5/14/chartex" xmlns:mc="http://schemas.openxmlformats.org/markup-compatibility/2006" xmlns:aink="http://schemas.microsoft.com/office/drawing/2016/ink" xmlns:am3d="http://schemas.microsoft.com/office/drawing/2017/model3d" xmlns:o="urn:schemas-microsoft-com:office:office" xmlns:oel="http://schemas.microsoft.com/office/2019/extlst" xmlns:r="http://schemas.openxmlformats.org/officeDocument/2006/relationships" xmlns:m="http://schemas.openxmlformats.org/officeDocument/2006/math" xmlns:v="urn:schemas-microsoft-com:vml" xmlns:wp14="http://schemas.microsoft.com/office/word/2010/wordprocessingDrawing" xmlns:wp="http://schemas.openxmlformats.org/drawingml/2006/wordprocessingDrawing" xmlns:w10="urn:schemas-microsoft-com:office:word" xmlns:w="http://schemas.openxmlformats.org/wordprocessingml/2006/main" xmlns:w14="http://schemas.microsoft.com/office/word/2010/wordml" xmlns:w15="http://schemas.microsoft.com/office/word/2012/wordml" xmlns:w16cex="http://schemas.microsoft.com/office/word/2018/wordml/cex" xmlns:w16cid="http://schemas.microsoft.com/office/word/2016/wordml/cid" xmlns:w16="http://schemas.microsoft.com/office/word/2018/wordml" xmlns:w16sdtdh="http://schemas.microsoft.com/office/word/2020/wordml/sdtdatahash" xmlns:w16se="http://schemas.microsoft.com/office/word/2015/wordml/symex" xmlns:wpg="http://schemas.microsoft.com/office/word/2010/wordprocessingGroup" xmlns:wpi="http://schemas.microsoft.com/office/word/2010/wordprocessingInk" xmlns:wne="http://schemas.microsoft.com/office/word/2006/wordml" xmlns:wps="http://schemas.microsoft.com/office/word/2010/wordprocessingShape" mc:Ignorable="w14 w15 w16se w16cid w16 w16cex w16sdtdh wp14">
+  <w:abstractNum w:abstractNumId="0" w15:restartNumberingAfterBreak="0">
+    <w:nsid w:val="45272D49"/>
+    <w:multiLevelType w:val="hybridMultilevel"/>
+    <w:tmpl w:val="AD1CA0EE"/>
+    <w:lvl w:ilvl="0" w:tplc="0C0A0001">
+      <w:start w:val="1"/>
+      <w:numFmt w:val="bullet"/>
+      <w:lvlText w:val=""/>
+      <w:lvlJc w:val="left"/>
+      <w:pPr>
+        <w:ind w:left="720" w:hanging="360"/>
+      </w:pPr>
+      <w:rPr>
+        <w:rFonts w:ascii="Symbol" w:hAnsi="Symbol" w:hint="default"/>
+      </w:rPr>
+    </w:lvl>
+    <w:lvl w:ilvl="1" w:tplc="0C0A0003">
+      <w:start w:val="1"/>
+      <w:numFmt w:val="bullet"/>
+      <w:lvlText w:val="o"/>
+      <w:lvlJc w:val="left"/>
+      <w:pPr>
+        <w:ind w:left="1440" w:hanging="360"/>
+      </w:pPr>
+      <w:rPr>
+        <w:rFonts w:ascii="Courier New" w:hAnsi="Courier New" w:cs="Courier New" w:hint="default"/>
+      </w:rPr>
+    </w:lvl>
+    <w:lvl w:ilvl="2" w:tplc="0C0A0005">
+      <w:start w:val="1"/>
+      <w:numFmt w:val="bullet"/>
+      <w:lvlText w:val=""/>
+      <w:lvlJc w:val="left"/>
+      <w:pPr>
+        <w:ind w:left="2160" w:hanging="360"/>
+      </w:pPr>
+      <w:rPr>
+        <w:rFonts w:ascii="Wingdings" w:hAnsi="Wingdings" w:hint="default"/>
+      </w:rPr>
+    </w:lvl>
+    <w:lvl w:ilvl="3" w:tplc="0C0A0001" w:tentative="1">
+      <w:start w:val="1"/>
+      <w:numFmt w:val="bullet"/>
+      <w:lvlText w:val=""/>
+      <w:lvlJc w:val="left"/>
+      <w:pPr>
+        <w:ind w:left="2880" w:hanging="360"/>
+      </w:pPr>
+      <w:rPr>
+        <w:rFonts w:ascii="Symbol" w:hAnsi="Symbol" w:hint="default"/>
+      </w:rPr>
+    </w:lvl>
+    <w:lvl w:ilvl="4" w:tplc="0C0A0003" w:tentative="1">
+      <w:start w:val="1"/>
+      <w:numFmt w:val="bullet"/>
+      <w:lvlText w:val="o"/>
+      <w:lvlJc w:val="left"/>
+      <w:pPr>
+        <w:ind w:left="3600" w:hanging="360"/>
+      </w:pPr>
+      <w:rPr>
+        <w:rFonts w:ascii="Courier New" w:hAnsi="Courier New" w:cs="Courier New" w:hint="default"/>
+      </w:rPr>
+    </w:lvl>
+    <w:lvl w:ilvl="5" w:tplc="0C0A0005" w:tentative="1">
+      <w:start w:val="1"/>
+      <w:numFmt w:val="bullet"/>
+      <w:lvlText w:val=""/>
+      <w:lvlJc w:val="left"/>
+      <w:pPr>
+        <w:ind w:left="4320" w:hanging="360"/>
+      </w:pPr>
+      <w:rPr>
+        <w:rFonts w:ascii="Wingdings" w:hAnsi="Wingdings" w:hint="default"/>
+      </w:rPr>
+    </w:lvl>
+    <w:lvl w:ilvl="6" w:tplc="0C0A0001" w:tentative="1">
+      <w:start w:val="1"/>
+      <w:numFmt w:val="bullet"/>
+      <w:lvlText w:val=""/>
+      <w:lvlJc w:val="left"/>
+      <w:pPr>
+        <w:ind w:left="5040" w:hanging="360"/>
+      </w:pPr>
+      <w:rPr>
+        <w:rFonts w:ascii="Symbol" w:hAnsi="Symbol" w:hint="default"/>
+      </w:rPr>
+    </w:lvl>
+    <w:lvl w:ilvl="7" w:tplc="0C0A0003" w:tentative="1">
+      <w:start w:val="1"/>
+      <w:numFmt w:val="bullet"/>
+      <w:lvlText w:val="o"/>
+      <w:lvlJc w:val="left"/>
+      <w:pPr>
+        <w:ind w:left="5760" w:hanging="360"/>
+      </w:pPr>
+      <w:rPr>
+        <w:rFonts w:ascii="Courier New" w:hAnsi="Courier New" w:cs="Courier New" w:hint="default"/>
+      </w:rPr>
+    </w:lvl>
+    <w:lvl w:ilvl="8" w:tplc="0C0A0005" w:tentative="1">
+      <w:start w:val="1"/>
+      <w:numFmt w:val="bullet"/>
+      <w:lvlText w:val=""/>
+      <w:lvlJc w:val="left"/>
+      <w:pPr>
+        <w:ind w:left="6480" w:hanging="360"/>
+      </w:pPr>
+      <w:rPr>
+        <w:rFonts w:ascii="Wingdings" w:hAnsi="Wingdings" w:hint="default"/>
+      </w:rPr>
+    </w:lvl>
+  </w:abstractNum>
+  <w:num w:numId="1" w16cid:durableId="645403587">
+    <w:abstractNumId w:val="0"/>
+  </w:num>
+</w:numbering>
+</file>
+
+<file path=word/people.xml><?xml version="1.0" encoding="utf-8"?>
+<w15:people xmlns:wpc="http://schemas.microsoft.com/office/word/2010/wordprocessingCanvas" xmlns:cx="http://schemas.microsoft.com/office/drawing/2014/chartex" xmlns:cx1="http://schemas.microsoft.com/office/drawing/2015/9/8/chartex" xmlns:cx2="http://schemas.microsoft.com/office/drawing/2015/10/21/chartex" xmlns:cx3="http://schemas.microsoft.com/office/drawing/2016/5/9/chartex" xmlns:cx4="http://schemas.microsoft.com/office/drawing/2016/5/10/chartex" xmlns:cx5="http://schemas.microsoft.com/office/drawing/2016/5/11/chartex" xmlns:cx6="http://schemas.microsoft.com/office/drawing/2016/5/12/chartex" xmlns:cx7="http://schemas.microsoft.com/office/drawing/2016/5/13/chartex" xmlns:cx8="http://schemas.microsoft.com/office/drawing/2016/5/14/chartex" xmlns:mc="http://schemas.openxmlformats.org/markup-compatibility/2006" xmlns:aink="http://schemas.microsoft.com/office/drawing/2016/ink" xmlns:am3d="http://schemas.microsoft.com/office/drawing/2017/model3d" xmlns:o="urn:schemas-microsoft-com:office:office" xmlns:oel="http://schemas.microsoft.com/office/2019/extlst" xmlns:r="http://schemas.openxmlformats.org/officeDocument/2006/relationships" xmlns:m="http://schemas.openxmlformats.org/officeDocument/2006/math" xmlns:v="urn:schemas-microsoft-com:vml" xmlns:wp14="http://schemas.microsoft.com/office/word/2010/wordprocessingDrawing" xmlns:wp="http://schemas.openxmlformats.org/drawingml/2006/wordprocessingDrawing" xmlns:w10="urn:schemas-microsoft-com:office:word" xmlns:w="http://schemas.openxmlformats.org/wordprocessingml/2006/main" xmlns:w14="http://schemas.microsoft.com/office/word/2010/wordml" xmlns:w15="http://schemas.microsoft.com/office/word/2012/wordml" xmlns:w16cex="http://schemas.microsoft.com/office/word/2018/wordml/cex" xmlns:w16cid="http://schemas.microsoft.com/office/word/2016/wordml/cid" xmlns:w16="http://schemas.microsoft.com/office/word/2018/wordml" xmlns:w16sdtdh="http://schemas.microsoft.com/office/word/2020/wordml/sdtdatahash" xmlns:w16se="http://schemas.microsoft.com/office/word/2015/wordml/symex" xmlns:wpg="http://schemas.microsoft.com/office/word/2010/wordprocessingGroup" xmlns:wpi="http://schemas.microsoft.com/office/word/2010/wordprocessingInk" xmlns:wne="http://schemas.microsoft.com/office/word/2006/wordml" xmlns:wps="http://schemas.microsoft.com/office/word/2010/wordprocessingShape" mc:Ignorable="w14 w15 w16se w16cid w16 w16cex w16sdtdh wp14">
+  <w15:person w15:author="SAN PABLO RAPOSO, SANTIAGO FRANCISCO">
+    <w15:presenceInfo w15:providerId="AD" w15:userId="S::5634224@alu365.murciaeduca.es::5cf6325c-19a8-4e00-b156-f3727f335671"/>
+  </w15:person>
+</w15:people>
 </file>
 
 <file path=word/styles.xml><?xml version="1.0" encoding="utf-8"?>
@@ -479,6 +829,83 @@
     <w:semiHidden/>
     <w:unhideWhenUsed/>
   </w:style>
+  <w:style w:type="paragraph" w:styleId="Prrafodelista">
+    <w:name w:val="List Paragraph"/>
+    <w:basedOn w:val="Normal"/>
+    <w:uiPriority w:val="34"/>
+    <w:qFormat/>
+    <w:rsid w:val="00324955"/>
+    <w:pPr>
+      <w:ind w:left="720"/>
+      <w:contextualSpacing/>
+    </w:pPr>
+  </w:style>
+  <w:style w:type="character" w:styleId="Refdecomentario">
+    <w:name w:val="annotation reference"/>
+    <w:basedOn w:val="Fuentedeprrafopredeter"/>
+    <w:uiPriority w:val="99"/>
+    <w:semiHidden/>
+    <w:unhideWhenUsed/>
+    <w:rsid w:val="0017571B"/>
+    <w:rPr>
+      <w:sz w:val="16"/>
+      <w:szCs w:val="16"/>
+    </w:rPr>
+  </w:style>
+  <w:style w:type="paragraph" w:styleId="Textocomentario">
+    <w:name w:val="annotation text"/>
+    <w:basedOn w:val="Normal"/>
+    <w:link w:val="TextocomentarioCar"/>
+    <w:uiPriority w:val="99"/>
+    <w:unhideWhenUsed/>
+    <w:rsid w:val="0017571B"/>
+    <w:pPr>
+      <w:spacing w:line="240" w:lineRule="auto"/>
+    </w:pPr>
+    <w:rPr>
+      <w:sz w:val="20"/>
+      <w:szCs w:val="20"/>
+    </w:rPr>
+  </w:style>
+  <w:style w:type="character" w:customStyle="1" w:styleId="TextocomentarioCar">
+    <w:name w:val="Texto comentario Car"/>
+    <w:basedOn w:val="Fuentedeprrafopredeter"/>
+    <w:link w:val="Textocomentario"/>
+    <w:uiPriority w:val="99"/>
+    <w:rsid w:val="0017571B"/>
+    <w:rPr>
+      <w:sz w:val="20"/>
+      <w:szCs w:val="20"/>
+    </w:rPr>
+  </w:style>
+  <w:style w:type="paragraph" w:styleId="Asuntodelcomentario">
+    <w:name w:val="annotation subject"/>
+    <w:basedOn w:val="Textocomentario"/>
+    <w:next w:val="Textocomentario"/>
+    <w:link w:val="AsuntodelcomentarioCar"/>
+    <w:uiPriority w:val="99"/>
+    <w:semiHidden/>
+    <w:unhideWhenUsed/>
+    <w:rsid w:val="0017571B"/>
+    <w:rPr>
+      <w:b/>
+      <w:bCs/>
+    </w:rPr>
+  </w:style>
+  <w:style w:type="character" w:customStyle="1" w:styleId="AsuntodelcomentarioCar">
+    <w:name w:val="Asunto del comentario Car"/>
+    <w:basedOn w:val="TextocomentarioCar"/>
+    <w:link w:val="Asuntodelcomentario"/>
+    <w:uiPriority w:val="99"/>
+    <w:semiHidden/>
+    <w:rsid w:val="0017571B"/>
+    <w:rPr>
+      <w:b/>
+      <w:bCs/>
+      <w:sz w:val="20"/>
+      <w:szCs w:val="20"/>
+    </w:rPr>
+  </w:style>
 </w:styles>
 </file>
 

</xml_diff>